<commit_message>
Added comments to proposal
</commit_message>
<xml_diff>
--- a/CompPHY project proposal.docx
+++ b/CompPHY project proposal.docx
@@ -1,6 +1,6 @@
 
 <file path=word/document.xml><?xml version="1.0" encoding="utf-8"?>
-<w:document xmlns:mo="http://schemas.microsoft.com/office/mac/office/2008/main" xmlns:ve="http://schemas.openxmlformats.org/markup-compatibility/2006" xmlns:mv="urn:schemas-microsoft-com:mac:vml" xmlns:o="urn:schemas-microsoft-com:office:office" xmlns:r="http://schemas.openxmlformats.org/officeDocument/2006/relationships" xmlns:m="http://schemas.openxmlformats.org/officeDocument/2006/math" xmlns:v="urn:schemas-microsoft-com:vml" xmlns:wp="http://schemas.openxmlformats.org/drawingml/2006/wordprocessingDrawing" xmlns:w10="urn:schemas-microsoft-com:office:word" xmlns:w="http://schemas.openxmlformats.org/wordprocessingml/2006/main" xmlns:wne="http://schemas.microsoft.com/office/word/2006/wordml">
+<w:document xmlns:wpc="http://schemas.microsoft.com/office/word/2010/wordprocessingCanvas" xmlns:mo="http://schemas.microsoft.com/office/mac/office/2008/main" xmlns:mc="http://schemas.openxmlformats.org/markup-compatibility/2006" xmlns:mv="urn:schemas-microsoft-com:mac:vml" xmlns:o="urn:schemas-microsoft-com:office:office" xmlns:r="http://schemas.openxmlformats.org/officeDocument/2006/relationships" xmlns:m="http://schemas.openxmlformats.org/officeDocument/2006/math" xmlns:v="urn:schemas-microsoft-com:vml" xmlns:wp14="http://schemas.microsoft.com/office/word/2010/wordprocessingDrawing" xmlns:wp="http://schemas.openxmlformats.org/drawingml/2006/wordprocessingDrawing" xmlns:w10="urn:schemas-microsoft-com:office:word" xmlns:w="http://schemas.openxmlformats.org/wordprocessingml/2006/main" xmlns:w14="http://schemas.microsoft.com/office/word/2010/wordml" xmlns:w15="http://schemas.microsoft.com/office/word/2012/wordml" xmlns:wpg="http://schemas.microsoft.com/office/word/2010/wordprocessingGroup" xmlns:wpi="http://schemas.microsoft.com/office/word/2010/wordprocessingInk" xmlns:wne="http://schemas.microsoft.com/office/word/2006/wordml" xmlns:wps="http://schemas.microsoft.com/office/word/2010/wordprocessingShape" mc:Ignorable="w14 w15 wp14">
   <w:body>
     <w:p>
       <w:pPr>
@@ -28,15 +28,7 @@
         <w:jc w:val="right"/>
       </w:pPr>
       <w:r>
-        <w:t xml:space="preserve">1 </w:t>
-      </w:r>
-      <w:proofErr w:type="gramStart"/>
-      <w:r>
-        <w:t>November,</w:t>
-      </w:r>
-      <w:proofErr w:type="gramEnd"/>
-      <w:r>
-        <w:t xml:space="preserve"> 2015</w:t>
+        <w:t>1 November, 2015</w:t>
       </w:r>
     </w:p>
     <w:p>
@@ -126,13 +118,35 @@
         <w:t xml:space="preserve"> passed</w:t>
       </w:r>
       <w:r>
-        <w:t xml:space="preserve"> to a detector and that data creates a catalogue of flux densities from that source (Ryle 1946). </w:t>
-      </w:r>
-      <w:r>
-        <w:t>These detections appear along the fringe patterns between antennas and depending on the source if the detection is strong for both polarizations then the sources emissions’ are non-polarized (</w:t>
-      </w:r>
-      <w:r>
-        <w:t xml:space="preserve">Briggs 1999). It is expected that by comparing enough detections at certain spots in the fringe pattern between antenna pairs, the celestial coordinates of the source can be confirmed.  </w:t>
+        <w:t xml:space="preserve"> to a detector and that data creates a catalogue of flux densities from that source (Ryle 1946</w:t>
+      </w:r>
+      <w:commentRangeStart w:id="0"/>
+      <w:r>
+        <w:t xml:space="preserve">). </w:t>
+      </w:r>
+      <w:r>
+        <w:t>These detections appear along the fringe patterns between antennas and depending on the source</w:t>
+      </w:r>
+      <w:ins w:id="1" w:author="Tiffany Timbers" w:date="2015-11-08T19:53:00Z">
+        <w:r>
+          <w:t>,</w:t>
+        </w:r>
+      </w:ins>
+      <w:r>
+        <w:t xml:space="preserve"> if the detection is strong for both polarizations then the sources emissions’ are non-polarized (</w:t>
+      </w:r>
+      <w:r>
+        <w:t>Briggs 1999).</w:t>
+      </w:r>
+      <w:commentRangeEnd w:id="0"/>
+      <w:r>
+        <w:rPr>
+          <w:rStyle w:val="CommentReference"/>
+        </w:rPr>
+        <w:commentReference w:id="0"/>
+      </w:r>
+      <w:r>
+        <w:t xml:space="preserve"> It is expected that by comparing enough detections at certain spots in the fringe pattern between antenna pairs, the celestial coordinates of the source can be confirmed.  </w:t>
       </w:r>
     </w:p>
     <w:p>
@@ -179,8 +193,11 @@
     </w:p>
     <w:p>
       <w:r>
+        <w:rPr>
+          <w:noProof/>
+        </w:rPr>
         <w:drawing>
-          <wp:inline distT="0" distB="0" distL="0" distR="0">
+          <wp:inline distT="0" distB="0" distL="0" distR="0" wp14:anchorId="37B7AE2A" wp14:editId="1CA140B9">
             <wp:extent cx="5287230" cy="2330744"/>
             <wp:effectExtent l="25400" t="0" r="0" b="0"/>
             <wp:docPr id="3" name="Picture 1"/>
@@ -197,7 +214,7 @@
                     </pic:cNvPicPr>
                   </pic:nvPicPr>
                   <pic:blipFill>
-                    <a:blip r:embed="rId4"/>
+                    <a:blip r:embed="rId6"/>
                     <a:srcRect/>
                     <a:stretch>
                       <a:fillRect/>
@@ -228,15 +245,7 @@
     </w:p>
     <w:p>
       <w:r>
-        <w:t xml:space="preserve">Figure 1. </w:t>
-      </w:r>
-      <w:proofErr w:type="gramStart"/>
-      <w:r>
-        <w:t>The chosen phase tracking center of the source is described by position vectors in relation to the earth-based antennas</w:t>
-      </w:r>
-      <w:proofErr w:type="gramEnd"/>
-      <w:r>
-        <w:t xml:space="preserve">. Contour lines represent the source’s radio brightness (Briggs 1999). </w:t>
+        <w:t xml:space="preserve">Figure 1. The chosen phase tracking center of the source is described by position vectors in relation to the earth-based antennas. Contour lines represent the source’s radio brightness (Briggs 1999). </w:t>
       </w:r>
     </w:p>
     <w:p/>
@@ -248,7 +257,11 @@
         <w:t xml:space="preserve"> due to their earth synced rotation (Briggs 1999)</w:t>
       </w:r>
       <w:r>
-        <w:t>. Combining this knowledge of the characteristics unique to the emitted radiation’s source allows us to define invisible celestial bodies. This</w:t>
+        <w:t xml:space="preserve">. Combining this knowledge of the </w:t>
+      </w:r>
+      <w:r>
+        <w:lastRenderedPageBreak/>
+        <w:t>characteristics unique to the emitted radiation’s source allows us to define invisible celestial bodies. This</w:t>
       </w:r>
       <w:r>
         <w:t xml:space="preserve"> in part answers the question:</w:t>
@@ -256,6 +269,11 @@
       <w:r>
         <w:t xml:space="preserve"> what else is in space that we cannot see?</w:t>
       </w:r>
+      <w:ins w:id="2" w:author="Tiffany Timbers" w:date="2015-11-08T19:55:00Z">
+        <w:r>
+          <w:t xml:space="preserve"> What is your research question? Your hypothesis?</w:t>
+        </w:r>
+      </w:ins>
     </w:p>
     <w:p/>
     <w:p>
@@ -270,6 +288,7 @@
       <w:pPr>
         <w:ind w:firstLine="720"/>
       </w:pPr>
+      <w:commentRangeStart w:id="3"/>
       <w:r>
         <w:t>D</w:t>
       </w:r>
@@ -291,7 +310,17 @@
         <w:t xml:space="preserve"> </w:t>
       </w:r>
       <w:r>
-        <w:t xml:space="preserve">over varying time intervals. The data </w:t>
+        <w:t xml:space="preserve">over varying time intervals. </w:t>
+      </w:r>
+      <w:commentRangeEnd w:id="3"/>
+      <w:r>
+        <w:rPr>
+          <w:rStyle w:val="CommentReference"/>
+        </w:rPr>
+        <w:commentReference w:id="3"/>
+      </w:r>
+      <w:r>
+        <w:t xml:space="preserve">The data </w:t>
       </w:r>
       <w:r>
         <w:t>is r</w:t>
@@ -306,10 +335,24 @@
         <w:t>s</w:t>
       </w:r>
       <w:r>
-        <w:t xml:space="preserve"> for each pairin</w:t>
-      </w:r>
-      <w:r>
-        <w:t>g will</w:t>
+        <w:t xml:space="preserve"> for each </w:t>
+      </w:r>
+      <w:commentRangeStart w:id="4"/>
+      <w:r>
+        <w:t>pairin</w:t>
+      </w:r>
+      <w:r>
+        <w:t>g</w:t>
+      </w:r>
+      <w:commentRangeEnd w:id="4"/>
+      <w:r>
+        <w:rPr>
+          <w:rStyle w:val="CommentReference"/>
+        </w:rPr>
+        <w:commentReference w:id="4"/>
+      </w:r>
+      <w:r>
+        <w:t xml:space="preserve"> will</w:t>
       </w:r>
       <w:r>
         <w:t xml:space="preserve"> be determined</w:t>
@@ -366,15 +409,7 @@
         <w:t>The final product of this pr</w:t>
       </w:r>
       <w:r>
-        <w:t xml:space="preserve">oject will be the </w:t>
-      </w:r>
-      <w:proofErr w:type="gramStart"/>
-      <w:r>
-        <w:t>coordinates</w:t>
-      </w:r>
-      <w:proofErr w:type="gramEnd"/>
-      <w:r>
-        <w:t xml:space="preserve"> of MASER(s) responsible for </w:t>
+        <w:t xml:space="preserve">oject will be the coordinates of MASER(s) responsible for </w:t>
       </w:r>
       <w:r>
         <w:t>the radio emissions over the chosen</w:t>
@@ -404,13 +439,21 @@
         <w:t>).  Although the product of this wo</w:t>
       </w:r>
       <w:r>
-        <w:t xml:space="preserve">rk will only visualize </w:t>
-      </w:r>
-      <w:proofErr w:type="gramStart"/>
-      <w:r>
-        <w:t>a points</w:t>
-      </w:r>
-      <w:proofErr w:type="gramEnd"/>
+        <w:t xml:space="preserve">rk will only visualize a </w:t>
+      </w:r>
+      <w:ins w:id="5" w:author="Tiffany Timbers" w:date="2015-11-08T20:02:00Z">
+        <w:r>
+          <w:t xml:space="preserve">single? </w:t>
+        </w:r>
+      </w:ins>
+      <w:r>
+        <w:t>point</w:t>
+      </w:r>
+      <w:del w:id="6" w:author="Tiffany Timbers" w:date="2015-11-08T20:02:00Z">
+        <w:r>
+          <w:delText>s</w:delText>
+        </w:r>
+      </w:del>
       <w:r>
         <w:t xml:space="preserve"> of th</w:t>
       </w:r>
@@ -471,36 +514,142 @@
       </w:r>
     </w:p>
     <w:p>
-      <w:r>
-        <w:t xml:space="preserve">Ryle, </w:t>
+      <w:pPr>
+        <w:rPr>
+          <w:ins w:id="7" w:author="Tiffany Timbers" w:date="2015-11-08T20:02:00Z"/>
+        </w:rPr>
+      </w:pPr>
+      <w:r>
+        <w:t xml:space="preserve">Ryle, M., &amp; </w:t>
       </w:r>
       <w:proofErr w:type="spellStart"/>
       <w:r>
-        <w:t>M</w:t>
+        <w:t>Vonberg</w:t>
       </w:r>
       <w:proofErr w:type="spellEnd"/>
       <w:r>
-        <w:t xml:space="preserve">., &amp; </w:t>
-      </w:r>
-      <w:proofErr w:type="spellStart"/>
-      <w:r>
-        <w:t>Vonberg</w:t>
-      </w:r>
-      <w:proofErr w:type="spellEnd"/>
-      <w:r>
         <w:t>, D, D., 1946, Nature, 158</w:t>
       </w:r>
+    </w:p>
+    <w:p>
+      <w:pPr>
+        <w:rPr>
+          <w:ins w:id="8" w:author="Tiffany Timbers" w:date="2015-11-08T20:02:00Z"/>
+        </w:rPr>
+      </w:pPr>
+    </w:p>
+    <w:p>
+      <w:ins w:id="9" w:author="Tiffany Timbers" w:date="2015-11-08T20:02:00Z">
+        <w:r>
+          <w:t xml:space="preserve">It is really important when you are presenting your research to others that you use as little jargon as possible and make your language as clear as possible by defining everything. What I try to do when I write research proposals that I know others from outside my immediate field will </w:t>
+        </w:r>
+      </w:ins>
+      <w:ins w:id="10" w:author="Tiffany Timbers" w:date="2015-11-08T20:04:00Z">
+        <w:r>
+          <w:t xml:space="preserve">be </w:t>
+        </w:r>
+      </w:ins>
+      <w:ins w:id="11" w:author="Tiffany Timbers" w:date="2015-11-08T20:02:00Z">
+        <w:r>
+          <w:t>read</w:t>
+        </w:r>
+      </w:ins>
+      <w:ins w:id="12" w:author="Tiffany Timbers" w:date="2015-11-08T20:04:00Z">
+        <w:r>
+          <w:t>ing it, is that I try to write for my Grandmother. I know that if I can explain it clearly to her, then I can explain it clearly to anyone.</w:t>
+        </w:r>
+      </w:ins>
+      <w:bookmarkStart w:id="13" w:name="_GoBack"/>
+      <w:bookmarkEnd w:id="13"/>
     </w:p>
     <w:sectPr>
       <w:pgSz w:w="12240" w:h="15840"/>
-      <w:pgMar w:top="1440" w:right="1800" w:bottom="1440" w:left="1800" w:gutter="0"/>
+      <w:pgMar w:top="1440" w:right="1800" w:bottom="1440" w:left="1800" w:header="720" w:footer="720" w:gutter="0"/>
+      <w:cols w:space="720"/>
     </w:sectPr>
   </w:body>
 </w:document>
 </file>
 
+<file path=word/comments.xml><?xml version="1.0" encoding="utf-8"?>
+<w:comments xmlns:wpc="http://schemas.microsoft.com/office/word/2010/wordprocessingCanvas" xmlns:mo="http://schemas.microsoft.com/office/mac/office/2008/main" xmlns:mc="http://schemas.openxmlformats.org/markup-compatibility/2006" xmlns:mv="urn:schemas-microsoft-com:mac:vml" xmlns:o="urn:schemas-microsoft-com:office:office" xmlns:r="http://schemas.openxmlformats.org/officeDocument/2006/relationships" xmlns:m="http://schemas.openxmlformats.org/officeDocument/2006/math" xmlns:v="urn:schemas-microsoft-com:vml" xmlns:wp14="http://schemas.microsoft.com/office/word/2010/wordprocessingDrawing" xmlns:wp="http://schemas.openxmlformats.org/drawingml/2006/wordprocessingDrawing" xmlns:w10="urn:schemas-microsoft-com:office:word" xmlns:w="http://schemas.openxmlformats.org/wordprocessingml/2006/main" xmlns:w14="http://schemas.microsoft.com/office/word/2010/wordml" xmlns:w15="http://schemas.microsoft.com/office/word/2012/wordml" xmlns:wpg="http://schemas.microsoft.com/office/word/2010/wordprocessingGroup" xmlns:wpi="http://schemas.microsoft.com/office/word/2010/wordprocessingInk" xmlns:wne="http://schemas.microsoft.com/office/word/2006/wordml" xmlns:wps="http://schemas.microsoft.com/office/word/2010/wordprocessingShape" mc:Ignorable="w14 w15 wp14">
+  <w:comment w:id="0" w:author="Tiffany Timbers" w:date="2015-11-08T19:55:00Z" w:initials="TT">
+    <w:p>
+      <w:pPr>
+        <w:pStyle w:val="CommentText"/>
+      </w:pPr>
+      <w:r>
+        <w:rPr>
+          <w:rStyle w:val="CommentReference"/>
+        </w:rPr>
+        <w:annotationRef/>
+      </w:r>
+      <w:r>
+        <w:t>What is polarized (or not-polarized)? It is not clear to a reader outside of this field. Please clarify.</w:t>
+      </w:r>
+    </w:p>
+  </w:comment>
+  <w:comment w:id="3" w:author="Tiffany Timbers" w:date="2015-11-08T20:00:00Z" w:initials="TT">
+    <w:p>
+      <w:pPr>
+        <w:pStyle w:val="CommentText"/>
+      </w:pPr>
+      <w:r>
+        <w:rPr>
+          <w:rStyle w:val="CommentReference"/>
+        </w:rPr>
+        <w:annotationRef/>
+      </w:r>
+      <w:r>
+        <w:t xml:space="preserve">Are these two telescopes? Or does each telescope have an array? From your introduction, it seems that you need multiple </w:t>
+      </w:r>
+      <w:proofErr w:type="spellStart"/>
+      <w:r>
+        <w:t>antennaes</w:t>
+      </w:r>
+      <w:proofErr w:type="spellEnd"/>
+      <w:r>
+        <w:t>.</w:t>
+      </w:r>
+    </w:p>
+  </w:comment>
+  <w:comment w:id="4" w:author="Tiffany Timbers" w:date="2015-11-08T20:01:00Z" w:initials="TT">
+    <w:p>
+      <w:pPr>
+        <w:pStyle w:val="CommentText"/>
+      </w:pPr>
+      <w:r>
+        <w:rPr>
+          <w:rStyle w:val="CommentReference"/>
+        </w:rPr>
+        <w:annotationRef/>
+      </w:r>
+      <w:r>
+        <w:t>What do you mean by a pairing? Please define.</w:t>
+      </w:r>
+    </w:p>
+  </w:comment>
+</w:comments>
+</file>
+
+<file path=word/commentsExtended.xml><?xml version="1.0" encoding="utf-8"?>
+<w15:commentsEx xmlns:wpc="http://schemas.microsoft.com/office/word/2010/wordprocessingCanvas" xmlns:mo="http://schemas.microsoft.com/office/mac/office/2008/main" xmlns:mc="http://schemas.openxmlformats.org/markup-compatibility/2006" xmlns:mv="urn:schemas-microsoft-com:mac:vml" xmlns:o="urn:schemas-microsoft-com:office:office" xmlns:r="http://schemas.openxmlformats.org/officeDocument/2006/relationships" xmlns:m="http://schemas.openxmlformats.org/officeDocument/2006/math" xmlns:v="urn:schemas-microsoft-com:vml" xmlns:wp14="http://schemas.microsoft.com/office/word/2010/wordprocessingDrawing" xmlns:wp="http://schemas.openxmlformats.org/drawingml/2006/wordprocessingDrawing" xmlns:w10="urn:schemas-microsoft-com:office:word" xmlns:w="http://schemas.openxmlformats.org/wordprocessingml/2006/main" xmlns:w14="http://schemas.microsoft.com/office/word/2010/wordml" xmlns:w15="http://schemas.microsoft.com/office/word/2012/wordml" xmlns:wpg="http://schemas.microsoft.com/office/word/2010/wordprocessingGroup" xmlns:wpi="http://schemas.microsoft.com/office/word/2010/wordprocessingInk" xmlns:wne="http://schemas.microsoft.com/office/word/2006/wordml" xmlns:wps="http://schemas.microsoft.com/office/word/2010/wordprocessingShape" mc:Ignorable="w14 w15 wp14">
+  <w15:commentEx w15:paraId="449BEEFD" w15:done="0"/>
+  <w15:commentEx w15:paraId="30798D69" w15:done="0"/>
+  <w15:commentEx w15:paraId="6C353C3C" w15:done="0"/>
+</w15:commentsEx>
+</file>
+
+<file path=word/people.xml><?xml version="1.0" encoding="utf-8"?>
+<w15:people xmlns:wpc="http://schemas.microsoft.com/office/word/2010/wordprocessingCanvas" xmlns:mo="http://schemas.microsoft.com/office/mac/office/2008/main" xmlns:mc="http://schemas.openxmlformats.org/markup-compatibility/2006" xmlns:mv="urn:schemas-microsoft-com:mac:vml" xmlns:o="urn:schemas-microsoft-com:office:office" xmlns:r="http://schemas.openxmlformats.org/officeDocument/2006/relationships" xmlns:m="http://schemas.openxmlformats.org/officeDocument/2006/math" xmlns:v="urn:schemas-microsoft-com:vml" xmlns:wp14="http://schemas.microsoft.com/office/word/2010/wordprocessingDrawing" xmlns:wp="http://schemas.openxmlformats.org/drawingml/2006/wordprocessingDrawing" xmlns:w10="urn:schemas-microsoft-com:office:word" xmlns:w="http://schemas.openxmlformats.org/wordprocessingml/2006/main" xmlns:w14="http://schemas.microsoft.com/office/word/2010/wordml" xmlns:w15="http://schemas.microsoft.com/office/word/2012/wordml" xmlns:wpg="http://schemas.microsoft.com/office/word/2010/wordprocessingGroup" xmlns:wpi="http://schemas.microsoft.com/office/word/2010/wordprocessingInk" xmlns:wne="http://schemas.microsoft.com/office/word/2006/wordml" xmlns:wps="http://schemas.microsoft.com/office/word/2010/wordprocessingShape" mc:Ignorable="w14 w15 wp14">
+  <w15:person w15:author="Tiffany Timbers">
+    <w15:presenceInfo w15:providerId="Windows Live" w15:userId="28f9d230d3bc45a7"/>
+  </w15:person>
+</w15:people>
+</file>
+
 <file path=word/styles.xml><?xml version="1.0" encoding="utf-8"?>
-<w:styles xmlns:r="http://schemas.openxmlformats.org/officeDocument/2006/relationships" xmlns:w="http://schemas.openxmlformats.org/wordprocessingml/2006/main">
+<w:styles xmlns:mc="http://schemas.openxmlformats.org/markup-compatibility/2006" xmlns:r="http://schemas.openxmlformats.org/officeDocument/2006/relationships" xmlns:w="http://schemas.openxmlformats.org/wordprocessingml/2006/main" xmlns:w14="http://schemas.microsoft.com/office/word/2010/wordml" xmlns:w15="http://schemas.microsoft.com/office/word/2012/wordml" mc:Ignorable="w14 w15">
   <w:docDefaults>
     <w:rPrDefault>
       <w:rPr>
@@ -512,144 +661,387 @@
     </w:rPrDefault>
     <w:pPrDefault/>
   </w:docDefaults>
-  <w:latentStyles w:defLockedState="0" w:defUIPriority="99" w:defSemiHidden="1" w:defUnhideWhenUsed="1" w:defQFormat="0" w:count="276">
-    <w:lsdException w:name="Normal" w:semiHidden="0" w:uiPriority="0" w:unhideWhenUsed="0" w:qFormat="1"/>
-    <w:lsdException w:name="heading 1" w:semiHidden="0" w:uiPriority="9" w:unhideWhenUsed="0" w:qFormat="1"/>
-    <w:lsdException w:name="heading 2" w:uiPriority="9" w:qFormat="1"/>
-    <w:lsdException w:name="heading 3" w:uiPriority="9" w:qFormat="1"/>
-    <w:lsdException w:name="heading 4" w:uiPriority="9" w:qFormat="1"/>
-    <w:lsdException w:name="heading 5" w:uiPriority="9" w:qFormat="1"/>
-    <w:lsdException w:name="heading 6" w:uiPriority="9" w:qFormat="1"/>
-    <w:lsdException w:name="heading 7" w:uiPriority="9" w:qFormat="1"/>
-    <w:lsdException w:name="heading 8" w:uiPriority="9" w:qFormat="1"/>
-    <w:lsdException w:name="heading 9" w:uiPriority="9" w:qFormat="1"/>
-    <w:lsdException w:name="toc 1" w:uiPriority="39"/>
-    <w:lsdException w:name="toc 2" w:uiPriority="39"/>
-    <w:lsdException w:name="toc 3" w:uiPriority="39"/>
-    <w:lsdException w:name="toc 4" w:uiPriority="39"/>
-    <w:lsdException w:name="toc 5" w:uiPriority="39"/>
-    <w:lsdException w:name="toc 6" w:uiPriority="39"/>
-    <w:lsdException w:name="toc 7" w:uiPriority="39"/>
-    <w:lsdException w:name="toc 8" w:uiPriority="39"/>
-    <w:lsdException w:name="toc 9" w:uiPriority="39"/>
-    <w:lsdException w:name="caption" w:uiPriority="35" w:qFormat="1"/>
-    <w:lsdException w:name="Title" w:semiHidden="0" w:uiPriority="10" w:unhideWhenUsed="0" w:qFormat="1"/>
-    <w:lsdException w:name="Default Paragraph Font" w:uiPriority="1"/>
-    <w:lsdException w:name="Subtitle" w:semiHidden="0" w:uiPriority="11" w:unhideWhenUsed="0" w:qFormat="1"/>
-    <w:lsdException w:name="Strong" w:semiHidden="0" w:uiPriority="22" w:unhideWhenUsed="0" w:qFormat="1"/>
-    <w:lsdException w:name="Emphasis" w:semiHidden="0" w:uiPriority="20" w:unhideWhenUsed="0" w:qFormat="1"/>
-    <w:lsdException w:name="Table Grid" w:semiHidden="0" w:uiPriority="59" w:unhideWhenUsed="0"/>
-    <w:lsdException w:name="Placeholder Text" w:unhideWhenUsed="0"/>
-    <w:lsdException w:name="No Spacing" w:uiPriority="1" w:unhideWhenUsed="0" w:qFormat="1"/>
-    <w:lsdException w:name="Light Shading" w:semiHidden="0" w:uiPriority="60" w:unhideWhenUsed="0"/>
-    <w:lsdException w:name="Light List" w:semiHidden="0" w:uiPriority="61" w:unhideWhenUsed="0"/>
-    <w:lsdException w:name="Light Grid" w:semiHidden="0" w:uiPriority="62" w:unhideWhenUsed="0"/>
-    <w:lsdException w:name="Medium Shading 1" w:semiHidden="0" w:uiPriority="63" w:unhideWhenUsed="0"/>
-    <w:lsdException w:name="Medium Shading 2" w:semiHidden="0" w:uiPriority="64" w:unhideWhenUsed="0"/>
-    <w:lsdException w:name="Medium List 1" w:semiHidden="0" w:uiPriority="65" w:unhideWhenUsed="0"/>
-    <w:lsdException w:name="Medium List 2" w:semiHidden="0" w:uiPriority="66" w:unhideWhenUsed="0"/>
-    <w:lsdException w:name="Medium Grid 1" w:semiHidden="0" w:uiPriority="67" w:unhideWhenUsed="0"/>
-    <w:lsdException w:name="Medium Grid 2" w:semiHidden="0" w:uiPriority="68" w:unhideWhenUsed="0"/>
-    <w:lsdException w:name="Medium Grid 3" w:semiHidden="0" w:uiPriority="69" w:unhideWhenUsed="0"/>
-    <w:lsdException w:name="Dark List" w:semiHidden="0" w:uiPriority="70" w:unhideWhenUsed="0"/>
-    <w:lsdException w:name="Colorful Shading" w:semiHidden="0" w:uiPriority="71" w:unhideWhenUsed="0"/>
-    <w:lsdException w:name="Colorful List" w:semiHidden="0" w:uiPriority="72" w:unhideWhenUsed="0"/>
-    <w:lsdException w:name="Colorful Grid" w:semiHidden="0" w:uiPriority="73" w:unhideWhenUsed="0"/>
-    <w:lsdException w:name="Light Shading Accent 1" w:semiHidden="0" w:uiPriority="60" w:unhideWhenUsed="0"/>
-    <w:lsdException w:name="Light List Accent 1" w:semiHidden="0" w:uiPriority="61" w:unhideWhenUsed="0"/>
-    <w:lsdException w:name="Light Grid Accent 1" w:semiHidden="0" w:uiPriority="62" w:unhideWhenUsed="0"/>
-    <w:lsdException w:name="Medium Shading 1 Accent 1" w:semiHidden="0" w:uiPriority="63" w:unhideWhenUsed="0"/>
-    <w:lsdException w:name="Medium Shading 2 Accent 1" w:semiHidden="0" w:uiPriority="64" w:unhideWhenUsed="0"/>
-    <w:lsdException w:name="Medium List 1 Accent 1" w:semiHidden="0" w:uiPriority="65" w:unhideWhenUsed="0"/>
-    <w:lsdException w:name="Revision" w:unhideWhenUsed="0"/>
-    <w:lsdException w:name="List Paragraph" w:semiHidden="0" w:uiPriority="34" w:unhideWhenUsed="0" w:qFormat="1"/>
-    <w:lsdException w:name="Quote" w:semiHidden="0" w:uiPriority="29" w:unhideWhenUsed="0" w:qFormat="1"/>
-    <w:lsdException w:name="Intense Quote" w:semiHidden="0" w:uiPriority="30" w:unhideWhenUsed="0" w:qFormat="1"/>
-    <w:lsdException w:name="Medium List 2 Accent 1" w:semiHidden="0" w:uiPriority="66" w:unhideWhenUsed="0"/>
-    <w:lsdException w:name="Medium Grid 1 Accent 1" w:semiHidden="0" w:uiPriority="67" w:unhideWhenUsed="0"/>
-    <w:lsdException w:name="Medium Grid 2 Accent 1" w:semiHidden="0" w:uiPriority="68" w:unhideWhenUsed="0"/>
-    <w:lsdException w:name="Medium Grid 3 Accent 1" w:semiHidden="0" w:uiPriority="69" w:unhideWhenUsed="0"/>
-    <w:lsdException w:name="Dark List Accent 1" w:semiHidden="0" w:uiPriority="70" w:unhideWhenUsed="0"/>
-    <w:lsdException w:name="Colorful Shading Accent 1" w:semiHidden="0" w:uiPriority="71" w:unhideWhenUsed="0"/>
-    <w:lsdException w:name="Colorful List Accent 1" w:semiHidden="0" w:uiPriority="72" w:unhideWhenUsed="0"/>
-    <w:lsdException w:name="Colorful Grid Accent 1" w:semiHidden="0" w:uiPriority="73" w:unhideWhenUsed="0"/>
-    <w:lsdException w:name="Light Shading Accent 2" w:semiHidden="0" w:uiPriority="60" w:unhideWhenUsed="0"/>
-    <w:lsdException w:name="Light List Accent 2" w:semiHidden="0" w:uiPriority="61" w:unhideWhenUsed="0"/>
-    <w:lsdException w:name="Light Grid Accent 2" w:semiHidden="0" w:uiPriority="62" w:unhideWhenUsed="0"/>
-    <w:lsdException w:name="Medium Shading 1 Accent 2" w:semiHidden="0" w:uiPriority="63" w:unhideWhenUsed="0"/>
-    <w:lsdException w:name="Medium Shading 2 Accent 2" w:semiHidden="0" w:uiPriority="64" w:unhideWhenUsed="0"/>
-    <w:lsdException w:name="Medium List 1 Accent 2" w:semiHidden="0" w:uiPriority="65" w:unhideWhenUsed="0"/>
-    <w:lsdException w:name="Medium List 2 Accent 2" w:semiHidden="0" w:uiPriority="66" w:unhideWhenUsed="0"/>
-    <w:lsdException w:name="Medium Grid 1 Accent 2" w:semiHidden="0" w:uiPriority="67" w:unhideWhenUsed="0"/>
-    <w:lsdException w:name="Medium Grid 2 Accent 2" w:semiHidden="0" w:uiPriority="68" w:unhideWhenUsed="0"/>
-    <w:lsdException w:name="Medium Grid 3 Accent 2" w:semiHidden="0" w:uiPriority="69" w:unhideWhenUsed="0"/>
-    <w:lsdException w:name="Dark List Accent 2" w:semiHidden="0" w:uiPriority="70" w:unhideWhenUsed="0"/>
-    <w:lsdException w:name="Colorful Shading Accent 2" w:semiHidden="0" w:uiPriority="71" w:unhideWhenUsed="0"/>
-    <w:lsdException w:name="Colorful List Accent 2" w:semiHidden="0" w:uiPriority="72" w:unhideWhenUsed="0"/>
-    <w:lsdException w:name="Colorful Grid Accent 2" w:semiHidden="0" w:uiPriority="73" w:unhideWhenUsed="0"/>
-    <w:lsdException w:name="Light Shading Accent 3" w:semiHidden="0" w:uiPriority="60" w:unhideWhenUsed="0"/>
-    <w:lsdException w:name="Light List Accent 3" w:semiHidden="0" w:uiPriority="61" w:unhideWhenUsed="0"/>
-    <w:lsdException w:name="Light Grid Accent 3" w:semiHidden="0" w:uiPriority="62" w:unhideWhenUsed="0"/>
-    <w:lsdException w:name="Medium Shading 1 Accent 3" w:semiHidden="0" w:uiPriority="63" w:unhideWhenUsed="0"/>
-    <w:lsdException w:name="Medium Shading 2 Accent 3" w:semiHidden="0" w:uiPriority="64" w:unhideWhenUsed="0"/>
-    <w:lsdException w:name="Medium List 1 Accent 3" w:semiHidden="0" w:uiPriority="65" w:unhideWhenUsed="0"/>
-    <w:lsdException w:name="Medium List 2 Accent 3" w:semiHidden="0" w:uiPriority="66" w:unhideWhenUsed="0"/>
-    <w:lsdException w:name="Medium Grid 1 Accent 3" w:semiHidden="0" w:uiPriority="67" w:unhideWhenUsed="0"/>
-    <w:lsdException w:name="Medium Grid 2 Accent 3" w:semiHidden="0" w:uiPriority="68" w:unhideWhenUsed="0"/>
-    <w:lsdException w:name="Medium Grid 3 Accent 3" w:semiHidden="0" w:uiPriority="69" w:unhideWhenUsed="0"/>
-    <w:lsdException w:name="Dark List Accent 3" w:semiHidden="0" w:uiPriority="70" w:unhideWhenUsed="0"/>
-    <w:lsdException w:name="Colorful Shading Accent 3" w:semiHidden="0" w:uiPriority="71" w:unhideWhenUsed="0"/>
-    <w:lsdException w:name="Colorful List Accent 3" w:semiHidden="0" w:uiPriority="72" w:unhideWhenUsed="0"/>
-    <w:lsdException w:name="Colorful Grid Accent 3" w:semiHidden="0" w:uiPriority="73" w:unhideWhenUsed="0"/>
-    <w:lsdException w:name="Light Shading Accent 4" w:semiHidden="0" w:uiPriority="60" w:unhideWhenUsed="0"/>
-    <w:lsdException w:name="Light List Accent 4" w:semiHidden="0" w:uiPriority="61" w:unhideWhenUsed="0"/>
-    <w:lsdException w:name="Light Grid Accent 4" w:semiHidden="0" w:uiPriority="62" w:unhideWhenUsed="0"/>
-    <w:lsdException w:name="Medium Shading 1 Accent 4" w:semiHidden="0" w:uiPriority="63" w:unhideWhenUsed="0"/>
-    <w:lsdException w:name="Medium Shading 2 Accent 4" w:semiHidden="0" w:uiPriority="64" w:unhideWhenUsed="0"/>
-    <w:lsdException w:name="Medium List 1 Accent 4" w:semiHidden="0" w:uiPriority="65" w:unhideWhenUsed="0"/>
-    <w:lsdException w:name="Medium List 2 Accent 4" w:semiHidden="0" w:uiPriority="66" w:unhideWhenUsed="0"/>
-    <w:lsdException w:name="Medium Grid 1 Accent 4" w:semiHidden="0" w:uiPriority="67" w:unhideWhenUsed="0"/>
-    <w:lsdException w:name="Medium Grid 2 Accent 4" w:semiHidden="0" w:uiPriority="68" w:unhideWhenUsed="0"/>
-    <w:lsdException w:name="Medium Grid 3 Accent 4" w:semiHidden="0" w:uiPriority="69" w:unhideWhenUsed="0"/>
-    <w:lsdException w:name="Dark List Accent 4" w:semiHidden="0" w:uiPriority="70" w:unhideWhenUsed="0"/>
-    <w:lsdException w:name="Colorful Shading Accent 4" w:semiHidden="0" w:uiPriority="71" w:unhideWhenUsed="0"/>
-    <w:lsdException w:name="Colorful List Accent 4" w:semiHidden="0" w:uiPriority="72" w:unhideWhenUsed="0"/>
-    <w:lsdException w:name="Colorful Grid Accent 4" w:semiHidden="0" w:uiPriority="73" w:unhideWhenUsed="0"/>
-    <w:lsdException w:name="Light Shading Accent 5" w:semiHidden="0" w:uiPriority="60" w:unhideWhenUsed="0"/>
-    <w:lsdException w:name="Light List Accent 5" w:semiHidden="0" w:uiPriority="61" w:unhideWhenUsed="0"/>
-    <w:lsdException w:name="Light Grid Accent 5" w:semiHidden="0" w:uiPriority="62" w:unhideWhenUsed="0"/>
-    <w:lsdException w:name="Medium Shading 1 Accent 5" w:semiHidden="0" w:uiPriority="63" w:unhideWhenUsed="0"/>
-    <w:lsdException w:name="Medium Shading 2 Accent 5" w:semiHidden="0" w:uiPriority="64" w:unhideWhenUsed="0"/>
-    <w:lsdException w:name="Medium List 1 Accent 5" w:semiHidden="0" w:uiPriority="65" w:unhideWhenUsed="0"/>
-    <w:lsdException w:name="Medium List 2 Accent 5" w:semiHidden="0" w:uiPriority="66" w:unhideWhenUsed="0"/>
-    <w:lsdException w:name="Medium Grid 1 Accent 5" w:semiHidden="0" w:uiPriority="67" w:unhideWhenUsed="0"/>
-    <w:lsdException w:name="Medium Grid 2 Accent 5" w:semiHidden="0" w:uiPriority="68" w:unhideWhenUsed="0"/>
-    <w:lsdException w:name="Medium Grid 3 Accent 5" w:semiHidden="0" w:uiPriority="69" w:unhideWhenUsed="0"/>
-    <w:lsdException w:name="Dark List Accent 5" w:semiHidden="0" w:uiPriority="70" w:unhideWhenUsed="0"/>
-    <w:lsdException w:name="Colorful Shading Accent 5" w:semiHidden="0" w:uiPriority="71" w:unhideWhenUsed="0"/>
-    <w:lsdException w:name="Colorful List Accent 5" w:semiHidden="0" w:uiPriority="72" w:unhideWhenUsed="0"/>
-    <w:lsdException w:name="Colorful Grid Accent 5" w:semiHidden="0" w:uiPriority="73" w:unhideWhenUsed="0"/>
-    <w:lsdException w:name="Light Shading Accent 6" w:semiHidden="0" w:uiPriority="60" w:unhideWhenUsed="0"/>
-    <w:lsdException w:name="Light List Accent 6" w:semiHidden="0" w:uiPriority="61" w:unhideWhenUsed="0"/>
-    <w:lsdException w:name="Light Grid Accent 6" w:semiHidden="0" w:uiPriority="62" w:unhideWhenUsed="0"/>
-    <w:lsdException w:name="Medium Shading 1 Accent 6" w:semiHidden="0" w:uiPriority="63" w:unhideWhenUsed="0"/>
-    <w:lsdException w:name="Medium Shading 2 Accent 6" w:semiHidden="0" w:uiPriority="64" w:unhideWhenUsed="0"/>
-    <w:lsdException w:name="Medium List 1 Accent 6" w:semiHidden="0" w:uiPriority="65" w:unhideWhenUsed="0"/>
-    <w:lsdException w:name="Medium List 2 Accent 6" w:semiHidden="0" w:uiPriority="66" w:unhideWhenUsed="0"/>
-    <w:lsdException w:name="Medium Grid 1 Accent 6" w:semiHidden="0" w:uiPriority="67" w:unhideWhenUsed="0"/>
-    <w:lsdException w:name="Medium Grid 2 Accent 6" w:semiHidden="0" w:uiPriority="68" w:unhideWhenUsed="0"/>
-    <w:lsdException w:name="Medium Grid 3 Accent 6" w:semiHidden="0" w:uiPriority="69" w:unhideWhenUsed="0"/>
-    <w:lsdException w:name="Dark List Accent 6" w:semiHidden="0" w:uiPriority="70" w:unhideWhenUsed="0"/>
-    <w:lsdException w:name="Colorful Shading Accent 6" w:semiHidden="0" w:uiPriority="71" w:unhideWhenUsed="0"/>
-    <w:lsdException w:name="Colorful List Accent 6" w:semiHidden="0" w:uiPriority="72" w:unhideWhenUsed="0"/>
-    <w:lsdException w:name="Colorful Grid Accent 6" w:semiHidden="0" w:uiPriority="73" w:unhideWhenUsed="0"/>
-    <w:lsdException w:name="Subtle Emphasis" w:semiHidden="0" w:uiPriority="19" w:unhideWhenUsed="0" w:qFormat="1"/>
-    <w:lsdException w:name="Intense Emphasis" w:semiHidden="0" w:uiPriority="21" w:unhideWhenUsed="0" w:qFormat="1"/>
-    <w:lsdException w:name="Subtle Reference" w:semiHidden="0" w:uiPriority="31" w:unhideWhenUsed="0" w:qFormat="1"/>
-    <w:lsdException w:name="Intense Reference" w:semiHidden="0" w:uiPriority="32" w:unhideWhenUsed="0" w:qFormat="1"/>
-    <w:lsdException w:name="Book Title" w:semiHidden="0" w:uiPriority="33" w:unhideWhenUsed="0" w:qFormat="1"/>
-    <w:lsdException w:name="Bibliography" w:uiPriority="37"/>
-    <w:lsdException w:name="TOC Heading" w:uiPriority="39" w:qFormat="1"/>
+  <w:latentStyles w:defLockedState="0" w:defUIPriority="99" w:defSemiHidden="0" w:defUnhideWhenUsed="0" w:defQFormat="0" w:count="380">
+    <w:lsdException w:name="Normal" w:uiPriority="0" w:qFormat="1"/>
+    <w:lsdException w:name="heading 1" w:uiPriority="9" w:qFormat="1"/>
+    <w:lsdException w:name="heading 2" w:semiHidden="1" w:uiPriority="9" w:unhideWhenUsed="1" w:qFormat="1"/>
+    <w:lsdException w:name="heading 3" w:semiHidden="1" w:uiPriority="9" w:unhideWhenUsed="1" w:qFormat="1"/>
+    <w:lsdException w:name="heading 4" w:semiHidden="1" w:uiPriority="9" w:unhideWhenUsed="1" w:qFormat="1"/>
+    <w:lsdException w:name="heading 5" w:semiHidden="1" w:uiPriority="9" w:unhideWhenUsed="1" w:qFormat="1"/>
+    <w:lsdException w:name="heading 6" w:semiHidden="1" w:uiPriority="9" w:unhideWhenUsed="1" w:qFormat="1"/>
+    <w:lsdException w:name="heading 7" w:semiHidden="1" w:uiPriority="9" w:unhideWhenUsed="1" w:qFormat="1"/>
+    <w:lsdException w:name="heading 8" w:semiHidden="1" w:uiPriority="9" w:unhideWhenUsed="1" w:qFormat="1"/>
+    <w:lsdException w:name="heading 9" w:semiHidden="1" w:uiPriority="9" w:unhideWhenUsed="1" w:qFormat="1"/>
+    <w:lsdException w:name="index 1" w:semiHidden="1" w:unhideWhenUsed="1"/>
+    <w:lsdException w:name="index 2" w:semiHidden="1" w:unhideWhenUsed="1"/>
+    <w:lsdException w:name="index 3" w:semiHidden="1" w:unhideWhenUsed="1"/>
+    <w:lsdException w:name="index 4" w:semiHidden="1" w:unhideWhenUsed="1"/>
+    <w:lsdException w:name="index 5" w:semiHidden="1" w:unhideWhenUsed="1"/>
+    <w:lsdException w:name="index 6" w:semiHidden="1" w:unhideWhenUsed="1"/>
+    <w:lsdException w:name="index 7" w:semiHidden="1" w:unhideWhenUsed="1"/>
+    <w:lsdException w:name="index 8" w:semiHidden="1" w:unhideWhenUsed="1"/>
+    <w:lsdException w:name="index 9" w:semiHidden="1" w:unhideWhenUsed="1"/>
+    <w:lsdException w:name="toc 1" w:semiHidden="1" w:uiPriority="39" w:unhideWhenUsed="1"/>
+    <w:lsdException w:name="toc 2" w:semiHidden="1" w:uiPriority="39" w:unhideWhenUsed="1"/>
+    <w:lsdException w:name="toc 3" w:semiHidden="1" w:uiPriority="39" w:unhideWhenUsed="1"/>
+    <w:lsdException w:name="toc 4" w:semiHidden="1" w:uiPriority="39" w:unhideWhenUsed="1"/>
+    <w:lsdException w:name="toc 5" w:semiHidden="1" w:uiPriority="39" w:unhideWhenUsed="1"/>
+    <w:lsdException w:name="toc 6" w:semiHidden="1" w:uiPriority="39" w:unhideWhenUsed="1"/>
+    <w:lsdException w:name="toc 7" w:semiHidden="1" w:uiPriority="39" w:unhideWhenUsed="1"/>
+    <w:lsdException w:name="toc 8" w:semiHidden="1" w:uiPriority="39" w:unhideWhenUsed="1"/>
+    <w:lsdException w:name="toc 9" w:semiHidden="1" w:uiPriority="39" w:unhideWhenUsed="1"/>
+    <w:lsdException w:name="Normal Indent" w:semiHidden="1" w:unhideWhenUsed="1"/>
+    <w:lsdException w:name="footnote text" w:semiHidden="1" w:unhideWhenUsed="1"/>
+    <w:lsdException w:name="annotation text" w:semiHidden="1" w:unhideWhenUsed="1"/>
+    <w:lsdException w:name="header" w:semiHidden="1" w:unhideWhenUsed="1"/>
+    <w:lsdException w:name="footer" w:semiHidden="1" w:unhideWhenUsed="1"/>
+    <w:lsdException w:name="index heading" w:semiHidden="1" w:unhideWhenUsed="1"/>
+    <w:lsdException w:name="caption" w:semiHidden="1" w:uiPriority="35" w:unhideWhenUsed="1" w:qFormat="1"/>
+    <w:lsdException w:name="table of figures" w:semiHidden="1" w:unhideWhenUsed="1"/>
+    <w:lsdException w:name="envelope address" w:semiHidden="1" w:unhideWhenUsed="1"/>
+    <w:lsdException w:name="envelope return" w:semiHidden="1" w:unhideWhenUsed="1"/>
+    <w:lsdException w:name="footnote reference" w:semiHidden="1" w:unhideWhenUsed="1"/>
+    <w:lsdException w:name="annotation reference" w:semiHidden="1" w:unhideWhenUsed="1"/>
+    <w:lsdException w:name="line number" w:semiHidden="1" w:unhideWhenUsed="1"/>
+    <w:lsdException w:name="page number" w:semiHidden="1" w:unhideWhenUsed="1"/>
+    <w:lsdException w:name="endnote reference" w:semiHidden="1" w:unhideWhenUsed="1"/>
+    <w:lsdException w:name="endnote text" w:semiHidden="1" w:unhideWhenUsed="1"/>
+    <w:lsdException w:name="table of authorities" w:semiHidden="1" w:unhideWhenUsed="1"/>
+    <w:lsdException w:name="macro" w:semiHidden="1" w:unhideWhenUsed="1"/>
+    <w:lsdException w:name="toa heading" w:semiHidden="1" w:unhideWhenUsed="1"/>
+    <w:lsdException w:name="List" w:semiHidden="1" w:unhideWhenUsed="1"/>
+    <w:lsdException w:name="List Bullet" w:semiHidden="1" w:unhideWhenUsed="1"/>
+    <w:lsdException w:name="List Number" w:semiHidden="1" w:unhideWhenUsed="1"/>
+    <w:lsdException w:name="List 2" w:semiHidden="1" w:unhideWhenUsed="1"/>
+    <w:lsdException w:name="List 3" w:semiHidden="1" w:unhideWhenUsed="1"/>
+    <w:lsdException w:name="List 4" w:semiHidden="1" w:unhideWhenUsed="1"/>
+    <w:lsdException w:name="List 5" w:semiHidden="1" w:unhideWhenUsed="1"/>
+    <w:lsdException w:name="List Bullet 2" w:semiHidden="1" w:unhideWhenUsed="1"/>
+    <w:lsdException w:name="List Bullet 3" w:semiHidden="1" w:unhideWhenUsed="1"/>
+    <w:lsdException w:name="List Bullet 4" w:semiHidden="1" w:unhideWhenUsed="1"/>
+    <w:lsdException w:name="List Bullet 5" w:semiHidden="1" w:unhideWhenUsed="1"/>
+    <w:lsdException w:name="List Number 2" w:semiHidden="1" w:unhideWhenUsed="1"/>
+    <w:lsdException w:name="List Number 3" w:semiHidden="1" w:unhideWhenUsed="1"/>
+    <w:lsdException w:name="List Number 4" w:semiHidden="1" w:unhideWhenUsed="1"/>
+    <w:lsdException w:name="List Number 5" w:semiHidden="1" w:unhideWhenUsed="1"/>
+    <w:lsdException w:name="Title" w:uiPriority="10" w:qFormat="1"/>
+    <w:lsdException w:name="Closing" w:semiHidden="1" w:unhideWhenUsed="1"/>
+    <w:lsdException w:name="Signature" w:semiHidden="1" w:unhideWhenUsed="1"/>
+    <w:lsdException w:name="Default Paragraph Font" w:semiHidden="1" w:uiPriority="1" w:unhideWhenUsed="1"/>
+    <w:lsdException w:name="Body Text" w:semiHidden="1" w:unhideWhenUsed="1"/>
+    <w:lsdException w:name="Body Text Indent" w:semiHidden="1" w:unhideWhenUsed="1"/>
+    <w:lsdException w:name="List Continue" w:semiHidden="1" w:unhideWhenUsed="1"/>
+    <w:lsdException w:name="List Continue 2" w:semiHidden="1" w:unhideWhenUsed="1"/>
+    <w:lsdException w:name="List Continue 3" w:semiHidden="1" w:unhideWhenUsed="1"/>
+    <w:lsdException w:name="List Continue 4" w:semiHidden="1" w:unhideWhenUsed="1"/>
+    <w:lsdException w:name="List Continue 5" w:semiHidden="1" w:unhideWhenUsed="1"/>
+    <w:lsdException w:name="Message Header" w:semiHidden="1" w:unhideWhenUsed="1"/>
+    <w:lsdException w:name="Subtitle" w:uiPriority="11" w:qFormat="1"/>
+    <w:lsdException w:name="Salutation" w:semiHidden="1" w:unhideWhenUsed="1"/>
+    <w:lsdException w:name="Date" w:semiHidden="1" w:unhideWhenUsed="1"/>
+    <w:lsdException w:name="Body Text First Indent" w:semiHidden="1" w:unhideWhenUsed="1"/>
+    <w:lsdException w:name="Body Text First Indent 2" w:semiHidden="1" w:unhideWhenUsed="1"/>
+    <w:lsdException w:name="Note Heading" w:semiHidden="1" w:unhideWhenUsed="1"/>
+    <w:lsdException w:name="Body Text 2" w:semiHidden="1" w:unhideWhenUsed="1"/>
+    <w:lsdException w:name="Body Text 3" w:semiHidden="1" w:unhideWhenUsed="1"/>
+    <w:lsdException w:name="Body Text Indent 2" w:semiHidden="1" w:unhideWhenUsed="1"/>
+    <w:lsdException w:name="Body Text Indent 3" w:semiHidden="1" w:unhideWhenUsed="1"/>
+    <w:lsdException w:name="Block Text" w:semiHidden="1" w:unhideWhenUsed="1"/>
+    <w:lsdException w:name="Hyperlink" w:semiHidden="1" w:unhideWhenUsed="1"/>
+    <w:lsdException w:name="FollowedHyperlink" w:semiHidden="1" w:unhideWhenUsed="1"/>
+    <w:lsdException w:name="Strong" w:uiPriority="22" w:qFormat="1"/>
+    <w:lsdException w:name="Emphasis" w:uiPriority="20" w:qFormat="1"/>
+    <w:lsdException w:name="Document Map" w:semiHidden="1" w:unhideWhenUsed="1"/>
+    <w:lsdException w:name="Plain Text" w:semiHidden="1" w:unhideWhenUsed="1"/>
+    <w:lsdException w:name="E-mail Signature" w:semiHidden="1" w:unhideWhenUsed="1"/>
+    <w:lsdException w:name="HTML Top of Form" w:semiHidden="1" w:unhideWhenUsed="1"/>
+    <w:lsdException w:name="HTML Bottom of Form" w:semiHidden="1" w:unhideWhenUsed="1"/>
+    <w:lsdException w:name="Normal (Web)" w:semiHidden="1" w:unhideWhenUsed="1"/>
+    <w:lsdException w:name="HTML Acronym" w:semiHidden="1" w:unhideWhenUsed="1"/>
+    <w:lsdException w:name="HTML Address" w:semiHidden="1" w:unhideWhenUsed="1"/>
+    <w:lsdException w:name="HTML Cite" w:semiHidden="1" w:unhideWhenUsed="1"/>
+    <w:lsdException w:name="HTML Code" w:semiHidden="1" w:unhideWhenUsed="1"/>
+    <w:lsdException w:name="HTML Definition" w:semiHidden="1" w:unhideWhenUsed="1"/>
+    <w:lsdException w:name="HTML Keyboard" w:semiHidden="1" w:unhideWhenUsed="1"/>
+    <w:lsdException w:name="HTML Preformatted" w:semiHidden="1" w:unhideWhenUsed="1"/>
+    <w:lsdException w:name="HTML Sample" w:semiHidden="1" w:unhideWhenUsed="1"/>
+    <w:lsdException w:name="HTML Typewriter" w:semiHidden="1" w:unhideWhenUsed="1"/>
+    <w:lsdException w:name="HTML Variable" w:semiHidden="1" w:unhideWhenUsed="1"/>
+    <w:lsdException w:name="Normal Table" w:semiHidden="1" w:unhideWhenUsed="1"/>
+    <w:lsdException w:name="annotation subject" w:semiHidden="1" w:unhideWhenUsed="1"/>
+    <w:lsdException w:name="No List" w:semiHidden="1" w:unhideWhenUsed="1"/>
+    <w:lsdException w:name="Outline List 1" w:semiHidden="1" w:unhideWhenUsed="1"/>
+    <w:lsdException w:name="Outline List 2" w:semiHidden="1" w:unhideWhenUsed="1"/>
+    <w:lsdException w:name="Outline List 3" w:semiHidden="1" w:unhideWhenUsed="1"/>
+    <w:lsdException w:name="Table Simple 1" w:semiHidden="1" w:unhideWhenUsed="1"/>
+    <w:lsdException w:name="Table Simple 2" w:semiHidden="1" w:unhideWhenUsed="1"/>
+    <w:lsdException w:name="Table Simple 3" w:semiHidden="1" w:unhideWhenUsed="1"/>
+    <w:lsdException w:name="Table Classic 1" w:semiHidden="1" w:unhideWhenUsed="1"/>
+    <w:lsdException w:name="Table Classic 2" w:semiHidden="1" w:unhideWhenUsed="1"/>
+    <w:lsdException w:name="Table Classic 3" w:semiHidden="1" w:unhideWhenUsed="1"/>
+    <w:lsdException w:name="Table Classic 4" w:semiHidden="1" w:unhideWhenUsed="1"/>
+    <w:lsdException w:name="Table Colorful 1" w:semiHidden="1" w:unhideWhenUsed="1"/>
+    <w:lsdException w:name="Table Colorful 2" w:semiHidden="1" w:unhideWhenUsed="1"/>
+    <w:lsdException w:name="Table Colorful 3" w:semiHidden="1" w:unhideWhenUsed="1"/>
+    <w:lsdException w:name="Table Columns 1" w:semiHidden="1" w:unhideWhenUsed="1"/>
+    <w:lsdException w:name="Table Columns 2" w:semiHidden="1" w:unhideWhenUsed="1"/>
+    <w:lsdException w:name="Table Columns 3" w:semiHidden="1" w:unhideWhenUsed="1"/>
+    <w:lsdException w:name="Table Columns 4" w:semiHidden="1" w:unhideWhenUsed="1"/>
+    <w:lsdException w:name="Table Columns 5" w:semiHidden="1" w:unhideWhenUsed="1"/>
+    <w:lsdException w:name="Table Grid 1" w:semiHidden="1" w:unhideWhenUsed="1"/>
+    <w:lsdException w:name="Table Grid 2" w:semiHidden="1" w:unhideWhenUsed="1"/>
+    <w:lsdException w:name="Table Grid 3" w:semiHidden="1" w:unhideWhenUsed="1"/>
+    <w:lsdException w:name="Table Grid 4" w:semiHidden="1" w:unhideWhenUsed="1"/>
+    <w:lsdException w:name="Table Grid 5" w:semiHidden="1" w:unhideWhenUsed="1"/>
+    <w:lsdException w:name="Table Grid 6" w:semiHidden="1" w:unhideWhenUsed="1"/>
+    <w:lsdException w:name="Table Grid 7" w:semiHidden="1" w:unhideWhenUsed="1"/>
+    <w:lsdException w:name="Table Grid 8" w:semiHidden="1" w:unhideWhenUsed="1"/>
+    <w:lsdException w:name="Table List 1" w:semiHidden="1" w:unhideWhenUsed="1"/>
+    <w:lsdException w:name="Table List 2" w:semiHidden="1" w:unhideWhenUsed="1"/>
+    <w:lsdException w:name="Table List 3" w:semiHidden="1" w:unhideWhenUsed="1"/>
+    <w:lsdException w:name="Table List 4" w:semiHidden="1" w:unhideWhenUsed="1"/>
+    <w:lsdException w:name="Table List 5" w:semiHidden="1" w:unhideWhenUsed="1"/>
+    <w:lsdException w:name="Table List 6" w:semiHidden="1" w:unhideWhenUsed="1"/>
+    <w:lsdException w:name="Table List 7" w:semiHidden="1" w:unhideWhenUsed="1"/>
+    <w:lsdException w:name="Table List 8" w:semiHidden="1" w:unhideWhenUsed="1"/>
+    <w:lsdException w:name="Table 3D effects 1" w:semiHidden="1" w:unhideWhenUsed="1"/>
+    <w:lsdException w:name="Table 3D effects 2" w:semiHidden="1" w:unhideWhenUsed="1"/>
+    <w:lsdException w:name="Table 3D effects 3" w:semiHidden="1" w:unhideWhenUsed="1"/>
+    <w:lsdException w:name="Table Contemporary" w:semiHidden="1" w:unhideWhenUsed="1"/>
+    <w:lsdException w:name="Table Elegant" w:semiHidden="1" w:unhideWhenUsed="1"/>
+    <w:lsdException w:name="Table Professional" w:semiHidden="1" w:unhideWhenUsed="1"/>
+    <w:lsdException w:name="Table Subtle 1" w:semiHidden="1" w:unhideWhenUsed="1"/>
+    <w:lsdException w:name="Table Subtle 2" w:semiHidden="1" w:unhideWhenUsed="1"/>
+    <w:lsdException w:name="Table Web 1" w:semiHidden="1" w:unhideWhenUsed="1"/>
+    <w:lsdException w:name="Table Web 2" w:semiHidden="1" w:unhideWhenUsed="1"/>
+    <w:lsdException w:name="Table Web 3" w:semiHidden="1" w:unhideWhenUsed="1"/>
+    <w:lsdException w:name="Balloon Text" w:semiHidden="1" w:unhideWhenUsed="1"/>
+    <w:lsdException w:name="Table Grid" w:uiPriority="59"/>
+    <w:lsdException w:name="Table Theme" w:semiHidden="1" w:unhideWhenUsed="1"/>
+    <w:lsdException w:name="Note Level 1" w:semiHidden="1" w:unhideWhenUsed="1"/>
+    <w:lsdException w:name="Note Level 2" w:semiHidden="1" w:unhideWhenUsed="1"/>
+    <w:lsdException w:name="Note Level 3" w:semiHidden="1" w:unhideWhenUsed="1"/>
+    <w:lsdException w:name="Note Level 4" w:semiHidden="1" w:unhideWhenUsed="1"/>
+    <w:lsdException w:name="Note Level 5" w:semiHidden="1" w:unhideWhenUsed="1"/>
+    <w:lsdException w:name="Note Level 6" w:semiHidden="1" w:unhideWhenUsed="1"/>
+    <w:lsdException w:name="Note Level 7" w:semiHidden="1" w:unhideWhenUsed="1"/>
+    <w:lsdException w:name="Note Level 8" w:semiHidden="1" w:unhideWhenUsed="1"/>
+    <w:lsdException w:name="Note Level 9" w:semiHidden="1" w:unhideWhenUsed="1"/>
+    <w:lsdException w:name="Placeholder Text" w:semiHidden="1"/>
+    <w:lsdException w:name="No Spacing" w:semiHidden="1" w:uiPriority="1" w:qFormat="1"/>
+    <w:lsdException w:name="Light Shading" w:uiPriority="60"/>
+    <w:lsdException w:name="Light List" w:uiPriority="61"/>
+    <w:lsdException w:name="Light Grid" w:uiPriority="62"/>
+    <w:lsdException w:name="Medium Shading 1" w:uiPriority="63"/>
+    <w:lsdException w:name="Medium Shading 2" w:uiPriority="64"/>
+    <w:lsdException w:name="Medium List 1" w:uiPriority="65"/>
+    <w:lsdException w:name="Medium List 2" w:uiPriority="66"/>
+    <w:lsdException w:name="Medium Grid 1" w:uiPriority="67"/>
+    <w:lsdException w:name="Medium Grid 2" w:uiPriority="68"/>
+    <w:lsdException w:name="Medium Grid 3" w:uiPriority="69"/>
+    <w:lsdException w:name="Dark List" w:uiPriority="70"/>
+    <w:lsdException w:name="Colorful Shading" w:uiPriority="71"/>
+    <w:lsdException w:name="Colorful List" w:uiPriority="72"/>
+    <w:lsdException w:name="Colorful Grid" w:uiPriority="73"/>
+    <w:lsdException w:name="Light Shading Accent 1" w:uiPriority="60"/>
+    <w:lsdException w:name="Light List Accent 1" w:uiPriority="61"/>
+    <w:lsdException w:name="Light Grid Accent 1" w:uiPriority="62"/>
+    <w:lsdException w:name="Medium Shading 1 Accent 1" w:uiPriority="63"/>
+    <w:lsdException w:name="Medium Shading 2 Accent 1" w:uiPriority="64"/>
+    <w:lsdException w:name="Medium List 1 Accent 1" w:uiPriority="65"/>
+    <w:lsdException w:name="Revision" w:semiHidden="1"/>
+    <w:lsdException w:name="List Paragraph" w:uiPriority="34" w:qFormat="1"/>
+    <w:lsdException w:name="Quote" w:uiPriority="29" w:qFormat="1"/>
+    <w:lsdException w:name="Intense Quote" w:uiPriority="30" w:qFormat="1"/>
+    <w:lsdException w:name="Medium List 2 Accent 1" w:uiPriority="66"/>
+    <w:lsdException w:name="Medium Grid 1 Accent 1" w:uiPriority="67"/>
+    <w:lsdException w:name="Medium Grid 2 Accent 1" w:uiPriority="68"/>
+    <w:lsdException w:name="Medium Grid 3 Accent 1" w:uiPriority="69"/>
+    <w:lsdException w:name="Dark List Accent 1" w:uiPriority="70"/>
+    <w:lsdException w:name="Colorful Shading Accent 1" w:uiPriority="71"/>
+    <w:lsdException w:name="Colorful List Accent 1" w:uiPriority="72"/>
+    <w:lsdException w:name="Colorful Grid Accent 1" w:uiPriority="73"/>
+    <w:lsdException w:name="Light Shading Accent 2" w:uiPriority="60"/>
+    <w:lsdException w:name="Light List Accent 2" w:uiPriority="61"/>
+    <w:lsdException w:name="Light Grid Accent 2" w:uiPriority="62"/>
+    <w:lsdException w:name="Medium Shading 1 Accent 2" w:uiPriority="63"/>
+    <w:lsdException w:name="Medium Shading 2 Accent 2" w:uiPriority="64"/>
+    <w:lsdException w:name="Medium List 1 Accent 2" w:uiPriority="65"/>
+    <w:lsdException w:name="Medium List 2 Accent 2" w:uiPriority="66"/>
+    <w:lsdException w:name="Medium Grid 1 Accent 2" w:uiPriority="67"/>
+    <w:lsdException w:name="Medium Grid 2 Accent 2" w:uiPriority="68"/>
+    <w:lsdException w:name="Medium Grid 3 Accent 2" w:uiPriority="69"/>
+    <w:lsdException w:name="Dark List Accent 2" w:uiPriority="70"/>
+    <w:lsdException w:name="Colorful Shading Accent 2" w:uiPriority="71"/>
+    <w:lsdException w:name="Colorful List Accent 2" w:uiPriority="72"/>
+    <w:lsdException w:name="Colorful Grid Accent 2" w:uiPriority="73"/>
+    <w:lsdException w:name="Light Shading Accent 3" w:uiPriority="60"/>
+    <w:lsdException w:name="Light List Accent 3" w:uiPriority="61"/>
+    <w:lsdException w:name="Light Grid Accent 3" w:uiPriority="62"/>
+    <w:lsdException w:name="Medium Shading 1 Accent 3" w:uiPriority="63"/>
+    <w:lsdException w:name="Medium Shading 2 Accent 3" w:uiPriority="64"/>
+    <w:lsdException w:name="Medium List 1 Accent 3" w:uiPriority="65"/>
+    <w:lsdException w:name="Medium List 2 Accent 3" w:uiPriority="66"/>
+    <w:lsdException w:name="Medium Grid 1 Accent 3" w:uiPriority="67"/>
+    <w:lsdException w:name="Medium Grid 2 Accent 3" w:uiPriority="68"/>
+    <w:lsdException w:name="Medium Grid 3 Accent 3" w:uiPriority="69"/>
+    <w:lsdException w:name="Dark List Accent 3" w:uiPriority="70"/>
+    <w:lsdException w:name="Colorful Shading Accent 3" w:uiPriority="71"/>
+    <w:lsdException w:name="Colorful List Accent 3" w:uiPriority="72"/>
+    <w:lsdException w:name="Colorful Grid Accent 3" w:uiPriority="73"/>
+    <w:lsdException w:name="Light Shading Accent 4" w:uiPriority="60"/>
+    <w:lsdException w:name="Light List Accent 4" w:uiPriority="61"/>
+    <w:lsdException w:name="Light Grid Accent 4" w:uiPriority="62"/>
+    <w:lsdException w:name="Medium Shading 1 Accent 4" w:uiPriority="63"/>
+    <w:lsdException w:name="Medium Shading 2 Accent 4" w:uiPriority="64"/>
+    <w:lsdException w:name="Medium List 1 Accent 4" w:uiPriority="65"/>
+    <w:lsdException w:name="Medium List 2 Accent 4" w:uiPriority="66"/>
+    <w:lsdException w:name="Medium Grid 1 Accent 4" w:uiPriority="67"/>
+    <w:lsdException w:name="Medium Grid 2 Accent 4" w:uiPriority="68"/>
+    <w:lsdException w:name="Medium Grid 3 Accent 4" w:uiPriority="69"/>
+    <w:lsdException w:name="Dark List Accent 4" w:uiPriority="70"/>
+    <w:lsdException w:name="Colorful Shading Accent 4" w:uiPriority="71"/>
+    <w:lsdException w:name="Colorful List Accent 4" w:uiPriority="72"/>
+    <w:lsdException w:name="Colorful Grid Accent 4" w:uiPriority="73"/>
+    <w:lsdException w:name="Light Shading Accent 5" w:uiPriority="60"/>
+    <w:lsdException w:name="Light List Accent 5" w:uiPriority="61"/>
+    <w:lsdException w:name="Light Grid Accent 5" w:uiPriority="62"/>
+    <w:lsdException w:name="Medium Shading 1 Accent 5" w:uiPriority="63"/>
+    <w:lsdException w:name="Medium Shading 2 Accent 5" w:uiPriority="64"/>
+    <w:lsdException w:name="Medium List 1 Accent 5" w:uiPriority="65"/>
+    <w:lsdException w:name="Medium List 2 Accent 5" w:uiPriority="66"/>
+    <w:lsdException w:name="Medium Grid 1 Accent 5" w:uiPriority="67"/>
+    <w:lsdException w:name="Medium Grid 2 Accent 5" w:uiPriority="68"/>
+    <w:lsdException w:name="Medium Grid 3 Accent 5" w:uiPriority="69"/>
+    <w:lsdException w:name="Dark List Accent 5" w:uiPriority="70"/>
+    <w:lsdException w:name="Colorful Shading Accent 5" w:uiPriority="71"/>
+    <w:lsdException w:name="Colorful List Accent 5" w:uiPriority="72"/>
+    <w:lsdException w:name="Colorful Grid Accent 5" w:uiPriority="73"/>
+    <w:lsdException w:name="Light Shading Accent 6" w:uiPriority="60"/>
+    <w:lsdException w:name="Light List Accent 6" w:uiPriority="61"/>
+    <w:lsdException w:name="Light Grid Accent 6" w:uiPriority="62"/>
+    <w:lsdException w:name="Medium Shading 1 Accent 6" w:uiPriority="63"/>
+    <w:lsdException w:name="Medium Shading 2 Accent 6" w:uiPriority="64"/>
+    <w:lsdException w:name="Medium List 1 Accent 6" w:uiPriority="65"/>
+    <w:lsdException w:name="Medium List 2 Accent 6" w:uiPriority="66"/>
+    <w:lsdException w:name="Medium Grid 1 Accent 6" w:uiPriority="67"/>
+    <w:lsdException w:name="Medium Grid 2 Accent 6" w:uiPriority="68"/>
+    <w:lsdException w:name="Medium Grid 3 Accent 6" w:uiPriority="69"/>
+    <w:lsdException w:name="Dark List Accent 6" w:uiPriority="70"/>
+    <w:lsdException w:name="Colorful Shading Accent 6" w:uiPriority="71"/>
+    <w:lsdException w:name="Colorful List Accent 6" w:uiPriority="72"/>
+    <w:lsdException w:name="Colorful Grid Accent 6" w:uiPriority="73"/>
+    <w:lsdException w:name="Subtle Emphasis" w:uiPriority="19" w:qFormat="1"/>
+    <w:lsdException w:name="Intense Emphasis" w:uiPriority="21" w:qFormat="1"/>
+    <w:lsdException w:name="Subtle Reference" w:uiPriority="31" w:qFormat="1"/>
+    <w:lsdException w:name="Intense Reference" w:uiPriority="32" w:qFormat="1"/>
+    <w:lsdException w:name="Book Title" w:uiPriority="33" w:qFormat="1"/>
+    <w:lsdException w:name="Bibliography" w:semiHidden="1" w:uiPriority="37" w:unhideWhenUsed="1"/>
+    <w:lsdException w:name="TOC Heading" w:semiHidden="1" w:uiPriority="39" w:unhideWhenUsed="1" w:qFormat="1"/>
+    <w:lsdException w:name="Plain Table 1" w:uiPriority="41"/>
+    <w:lsdException w:name="Plain Table 2" w:uiPriority="42"/>
+    <w:lsdException w:name="Plain Table 3" w:uiPriority="43"/>
+    <w:lsdException w:name="Plain Table 4" w:uiPriority="44"/>
+    <w:lsdException w:name="Plain Table 5" w:uiPriority="45"/>
+    <w:lsdException w:name="Grid Table Light" w:uiPriority="40"/>
+    <w:lsdException w:name="Grid Table 1 Light" w:uiPriority="46"/>
+    <w:lsdException w:name="Grid Table 2" w:uiPriority="47"/>
+    <w:lsdException w:name="Grid Table 3" w:uiPriority="48"/>
+    <w:lsdException w:name="Grid Table 4" w:uiPriority="49"/>
+    <w:lsdException w:name="Grid Table 5 Dark" w:uiPriority="50"/>
+    <w:lsdException w:name="Grid Table 6 Colorful" w:uiPriority="51"/>
+    <w:lsdException w:name="Grid Table 7 Colorful" w:uiPriority="52"/>
+    <w:lsdException w:name="Grid Table 1 Light Accent 1" w:uiPriority="46"/>
+    <w:lsdException w:name="Grid Table 2 Accent 1" w:uiPriority="47"/>
+    <w:lsdException w:name="Grid Table 3 Accent 1" w:uiPriority="48"/>
+    <w:lsdException w:name="Grid Table 4 Accent 1" w:uiPriority="49"/>
+    <w:lsdException w:name="Grid Table 5 Dark Accent 1" w:uiPriority="50"/>
+    <w:lsdException w:name="Grid Table 6 Colorful Accent 1" w:uiPriority="51"/>
+    <w:lsdException w:name="Grid Table 7 Colorful Accent 1" w:uiPriority="52"/>
+    <w:lsdException w:name="Grid Table 1 Light Accent 2" w:uiPriority="46"/>
+    <w:lsdException w:name="Grid Table 2 Accent 2" w:uiPriority="47"/>
+    <w:lsdException w:name="Grid Table 3 Accent 2" w:uiPriority="48"/>
+    <w:lsdException w:name="Grid Table 4 Accent 2" w:uiPriority="49"/>
+    <w:lsdException w:name="Grid Table 5 Dark Accent 2" w:uiPriority="50"/>
+    <w:lsdException w:name="Grid Table 6 Colorful Accent 2" w:uiPriority="51"/>
+    <w:lsdException w:name="Grid Table 7 Colorful Accent 2" w:uiPriority="52"/>
+    <w:lsdException w:name="Grid Table 1 Light Accent 3" w:uiPriority="46"/>
+    <w:lsdException w:name="Grid Table 2 Accent 3" w:uiPriority="47"/>
+    <w:lsdException w:name="Grid Table 3 Accent 3" w:uiPriority="48"/>
+    <w:lsdException w:name="Grid Table 4 Accent 3" w:uiPriority="49"/>
+    <w:lsdException w:name="Grid Table 5 Dark Accent 3" w:uiPriority="50"/>
+    <w:lsdException w:name="Grid Table 6 Colorful Accent 3" w:uiPriority="51"/>
+    <w:lsdException w:name="Grid Table 7 Colorful Accent 3" w:uiPriority="52"/>
+    <w:lsdException w:name="Grid Table 1 Light Accent 4" w:uiPriority="46"/>
+    <w:lsdException w:name="Grid Table 2 Accent 4" w:uiPriority="47"/>
+    <w:lsdException w:name="Grid Table 3 Accent 4" w:uiPriority="48"/>
+    <w:lsdException w:name="Grid Table 4 Accent 4" w:uiPriority="49"/>
+    <w:lsdException w:name="Grid Table 5 Dark Accent 4" w:uiPriority="50"/>
+    <w:lsdException w:name="Grid Table 6 Colorful Accent 4" w:uiPriority="51"/>
+    <w:lsdException w:name="Grid Table 7 Colorful Accent 4" w:uiPriority="52"/>
+    <w:lsdException w:name="Grid Table 1 Light Accent 5" w:uiPriority="46"/>
+    <w:lsdException w:name="Grid Table 2 Accent 5" w:uiPriority="47"/>
+    <w:lsdException w:name="Grid Table 3 Accent 5" w:uiPriority="48"/>
+    <w:lsdException w:name="Grid Table 4 Accent 5" w:uiPriority="49"/>
+    <w:lsdException w:name="Grid Table 5 Dark Accent 5" w:uiPriority="50"/>
+    <w:lsdException w:name="Grid Table 6 Colorful Accent 5" w:uiPriority="51"/>
+    <w:lsdException w:name="Grid Table 7 Colorful Accent 5" w:uiPriority="52"/>
+    <w:lsdException w:name="Grid Table 1 Light Accent 6" w:uiPriority="46"/>
+    <w:lsdException w:name="Grid Table 2 Accent 6" w:uiPriority="47"/>
+    <w:lsdException w:name="Grid Table 3 Accent 6" w:uiPriority="48"/>
+    <w:lsdException w:name="Grid Table 4 Accent 6" w:uiPriority="49"/>
+    <w:lsdException w:name="Grid Table 5 Dark Accent 6" w:uiPriority="50"/>
+    <w:lsdException w:name="Grid Table 6 Colorful Accent 6" w:uiPriority="51"/>
+    <w:lsdException w:name="Grid Table 7 Colorful Accent 6" w:uiPriority="52"/>
+    <w:lsdException w:name="List Table 1 Light" w:uiPriority="46"/>
+    <w:lsdException w:name="List Table 2" w:uiPriority="47"/>
+    <w:lsdException w:name="List Table 3" w:uiPriority="48"/>
+    <w:lsdException w:name="List Table 4" w:uiPriority="49"/>
+    <w:lsdException w:name="List Table 5 Dark" w:uiPriority="50"/>
+    <w:lsdException w:name="List Table 6 Colorful" w:uiPriority="51"/>
+    <w:lsdException w:name="List Table 7 Colorful" w:uiPriority="52"/>
+    <w:lsdException w:name="List Table 1 Light Accent 1" w:uiPriority="46"/>
+    <w:lsdException w:name="List Table 2 Accent 1" w:uiPriority="47"/>
+    <w:lsdException w:name="List Table 3 Accent 1" w:uiPriority="48"/>
+    <w:lsdException w:name="List Table 4 Accent 1" w:uiPriority="49"/>
+    <w:lsdException w:name="List Table 5 Dark Accent 1" w:uiPriority="50"/>
+    <w:lsdException w:name="List Table 6 Colorful Accent 1" w:uiPriority="51"/>
+    <w:lsdException w:name="List Table 7 Colorful Accent 1" w:uiPriority="52"/>
+    <w:lsdException w:name="List Table 1 Light Accent 2" w:uiPriority="46"/>
+    <w:lsdException w:name="List Table 2 Accent 2" w:uiPriority="47"/>
+    <w:lsdException w:name="List Table 3 Accent 2" w:uiPriority="48"/>
+    <w:lsdException w:name="List Table 4 Accent 2" w:uiPriority="49"/>
+    <w:lsdException w:name="List Table 5 Dark Accent 2" w:uiPriority="50"/>
+    <w:lsdException w:name="List Table 6 Colorful Accent 2" w:uiPriority="51"/>
+    <w:lsdException w:name="List Table 7 Colorful Accent 2" w:uiPriority="52"/>
+    <w:lsdException w:name="List Table 1 Light Accent 3" w:uiPriority="46"/>
+    <w:lsdException w:name="List Table 2 Accent 3" w:uiPriority="47"/>
+    <w:lsdException w:name="List Table 3 Accent 3" w:uiPriority="48"/>
+    <w:lsdException w:name="List Table 4 Accent 3" w:uiPriority="49"/>
+    <w:lsdException w:name="List Table 5 Dark Accent 3" w:uiPriority="50"/>
+    <w:lsdException w:name="List Table 6 Colorful Accent 3" w:uiPriority="51"/>
+    <w:lsdException w:name="List Table 7 Colorful Accent 3" w:uiPriority="52"/>
+    <w:lsdException w:name="List Table 1 Light Accent 4" w:uiPriority="46"/>
+    <w:lsdException w:name="List Table 2 Accent 4" w:uiPriority="47"/>
+    <w:lsdException w:name="List Table 3 Accent 4" w:uiPriority="48"/>
+    <w:lsdException w:name="List Table 4 Accent 4" w:uiPriority="49"/>
+    <w:lsdException w:name="List Table 5 Dark Accent 4" w:uiPriority="50"/>
+    <w:lsdException w:name="List Table 6 Colorful Accent 4" w:uiPriority="51"/>
+    <w:lsdException w:name="List Table 7 Colorful Accent 4" w:uiPriority="52"/>
+    <w:lsdException w:name="List Table 1 Light Accent 5" w:uiPriority="46"/>
+    <w:lsdException w:name="List Table 2 Accent 5" w:uiPriority="47"/>
+    <w:lsdException w:name="List Table 3 Accent 5" w:uiPriority="48"/>
+    <w:lsdException w:name="List Table 4 Accent 5" w:uiPriority="49"/>
+    <w:lsdException w:name="List Table 5 Dark Accent 5" w:uiPriority="50"/>
+    <w:lsdException w:name="List Table 6 Colorful Accent 5" w:uiPriority="51"/>
+    <w:lsdException w:name="List Table 7 Colorful Accent 5" w:uiPriority="52"/>
+    <w:lsdException w:name="List Table 1 Light Accent 6" w:uiPriority="46"/>
+    <w:lsdException w:name="List Table 2 Accent 6" w:uiPriority="47"/>
+    <w:lsdException w:name="List Table 3 Accent 6" w:uiPriority="48"/>
+    <w:lsdException w:name="List Table 4 Accent 6" w:uiPriority="49"/>
+    <w:lsdException w:name="List Table 5 Dark Accent 6" w:uiPriority="50"/>
+    <w:lsdException w:name="List Table 6 Colorful Accent 6" w:uiPriority="51"/>
+    <w:lsdException w:name="List Table 7 Colorful Accent 6" w:uiPriority="52"/>
   </w:latentStyles>
   <w:style w:type="paragraph" w:default="1" w:styleId="Normal">
     <w:name w:val="Normal"/>
@@ -658,14 +1050,15 @@
   </w:style>
   <w:style w:type="character" w:default="1" w:styleId="DefaultParagraphFont">
     <w:name w:val="Default Paragraph Font"/>
+    <w:uiPriority w:val="1"/>
     <w:semiHidden/>
     <w:unhideWhenUsed/>
   </w:style>
   <w:style w:type="table" w:default="1" w:styleId="TableNormal">
     <w:name w:val="Normal Table"/>
+    <w:uiPriority w:val="99"/>
     <w:semiHidden/>
     <w:unhideWhenUsed/>
-    <w:qFormat/>
     <w:tblPr>
       <w:tblInd w:w="0" w:type="dxa"/>
       <w:tblCellMar>
@@ -678,8 +1071,95 @@
   </w:style>
   <w:style w:type="numbering" w:default="1" w:styleId="NoList">
     <w:name w:val="No List"/>
+    <w:uiPriority w:val="99"/>
     <w:semiHidden/>
     <w:unhideWhenUsed/>
+  </w:style>
+  <w:style w:type="character" w:styleId="CommentReference">
+    <w:name w:val="annotation reference"/>
+    <w:basedOn w:val="DefaultParagraphFont"/>
+    <w:uiPriority w:val="99"/>
+    <w:semiHidden/>
+    <w:unhideWhenUsed/>
+    <w:rsid w:val="00D62B54"/>
+    <w:rPr>
+      <w:sz w:val="18"/>
+      <w:szCs w:val="18"/>
+    </w:rPr>
+  </w:style>
+  <w:style w:type="paragraph" w:styleId="CommentText">
+    <w:name w:val="annotation text"/>
+    <w:basedOn w:val="Normal"/>
+    <w:link w:val="CommentTextChar"/>
+    <w:uiPriority w:val="99"/>
+    <w:semiHidden/>
+    <w:unhideWhenUsed/>
+    <w:rsid w:val="00D62B54"/>
+  </w:style>
+  <w:style w:type="character" w:customStyle="1" w:styleId="CommentTextChar">
+    <w:name w:val="Comment Text Char"/>
+    <w:basedOn w:val="DefaultParagraphFont"/>
+    <w:link w:val="CommentText"/>
+    <w:uiPriority w:val="99"/>
+    <w:semiHidden/>
+    <w:rsid w:val="00D62B54"/>
+  </w:style>
+  <w:style w:type="paragraph" w:styleId="CommentSubject">
+    <w:name w:val="annotation subject"/>
+    <w:basedOn w:val="CommentText"/>
+    <w:next w:val="CommentText"/>
+    <w:link w:val="CommentSubjectChar"/>
+    <w:uiPriority w:val="99"/>
+    <w:semiHidden/>
+    <w:unhideWhenUsed/>
+    <w:rsid w:val="00D62B54"/>
+    <w:rPr>
+      <w:b/>
+      <w:bCs/>
+      <w:sz w:val="20"/>
+      <w:szCs w:val="20"/>
+    </w:rPr>
+  </w:style>
+  <w:style w:type="character" w:customStyle="1" w:styleId="CommentSubjectChar">
+    <w:name w:val="Comment Subject Char"/>
+    <w:basedOn w:val="CommentTextChar"/>
+    <w:link w:val="CommentSubject"/>
+    <w:uiPriority w:val="99"/>
+    <w:semiHidden/>
+    <w:rsid w:val="00D62B54"/>
+    <w:rPr>
+      <w:b/>
+      <w:bCs/>
+      <w:sz w:val="20"/>
+      <w:szCs w:val="20"/>
+    </w:rPr>
+  </w:style>
+  <w:style w:type="paragraph" w:styleId="BalloonText">
+    <w:name w:val="Balloon Text"/>
+    <w:basedOn w:val="Normal"/>
+    <w:link w:val="BalloonTextChar"/>
+    <w:uiPriority w:val="99"/>
+    <w:semiHidden/>
+    <w:unhideWhenUsed/>
+    <w:rsid w:val="00D62B54"/>
+    <w:rPr>
+      <w:rFonts w:ascii="Times New Roman" w:hAnsi="Times New Roman" w:cs="Times New Roman"/>
+      <w:sz w:val="18"/>
+      <w:szCs w:val="18"/>
+    </w:rPr>
+  </w:style>
+  <w:style w:type="character" w:customStyle="1" w:styleId="BalloonTextChar">
+    <w:name w:val="Balloon Text Char"/>
+    <w:basedOn w:val="DefaultParagraphFont"/>
+    <w:link w:val="BalloonText"/>
+    <w:uiPriority w:val="99"/>
+    <w:semiHidden/>
+    <w:rsid w:val="00D62B54"/>
+    <w:rPr>
+      <w:rFonts w:ascii="Times New Roman" w:hAnsi="Times New Roman" w:cs="Times New Roman"/>
+      <w:sz w:val="18"/>
+      <w:szCs w:val="18"/>
+    </w:rPr>
   </w:style>
 </w:styles>
 </file>

</xml_diff>